<commit_message>
mise a jour 1
</commit_message>
<xml_diff>
--- a/MBISD2023-PFE.docx
+++ b/MBISD2023-PFE.docx
@@ -1,6 +1,6 @@
 
 <file path=word/document.xml><?xml version="1.0" encoding="utf-8"?>
-<w:document xmlns:wpc="http://schemas.microsoft.com/office/word/2010/wordprocessingCanvas" xmlns:cx="http://schemas.microsoft.com/office/drawing/2014/chartex" xmlns:cx1="http://schemas.microsoft.com/office/drawing/2015/9/8/chartex" xmlns:cx2="http://schemas.microsoft.com/office/drawing/2015/10/21/chartex" xmlns:cx3="http://schemas.microsoft.com/office/drawing/2016/5/9/chartex" xmlns:cx4="http://schemas.microsoft.com/office/drawing/2016/5/10/chartex" xmlns:cx5="http://schemas.microsoft.com/office/drawing/2016/5/11/chartex" xmlns:cx6="http://schemas.microsoft.com/office/drawing/2016/5/12/chartex" xmlns:cx7="http://schemas.microsoft.com/office/drawing/2016/5/13/chartex" xmlns:cx8="http://schemas.microsoft.com/office/drawing/2016/5/14/chartex" xmlns:mc="http://schemas.openxmlformats.org/markup-compatibility/2006" xmlns:aink="http://schemas.microsoft.com/office/drawing/2016/ink" xmlns:am3d="http://schemas.microsoft.com/office/drawing/2017/model3d" xmlns:o="urn:schemas-microsoft-com:office:office" xmlns:oel="http://schemas.microsoft.com/office/2019/extlst" xmlns:r="http://schemas.openxmlformats.org/officeDocument/2006/relationships" xmlns:m="http://schemas.openxmlformats.org/officeDocument/2006/math" xmlns:v="urn:schemas-microsoft-com:vml" xmlns:wp14="http://schemas.microsoft.com/office/word/2010/wordprocessingDrawing" xmlns:wp="http://schemas.openxmlformats.org/drawingml/2006/wordprocessingDrawing" xmlns:w10="urn:schemas-microsoft-com:office:word" xmlns:w="http://schemas.openxmlformats.org/wordprocessingml/2006/main" xmlns:w14="http://schemas.microsoft.com/office/word/2010/wordml" xmlns:w15="http://schemas.microsoft.com/office/word/2012/wordml" xmlns:w16cex="http://schemas.microsoft.com/office/word/2018/wordml/cex" xmlns:w16cid="http://schemas.microsoft.com/office/word/2016/wordml/cid" xmlns:w16="http://schemas.microsoft.com/office/word/2018/wordml" xmlns:w16sdtdh="http://schemas.microsoft.com/office/word/2020/wordml/sdtdatahash" xmlns:w16se="http://schemas.microsoft.com/office/word/2015/wordml/symex" xmlns:wpg="http://schemas.microsoft.com/office/word/2010/wordprocessingGroup" xmlns:wpi="http://schemas.microsoft.com/office/word/2010/wordprocessingInk" xmlns:wne="http://schemas.microsoft.com/office/word/2006/wordml" xmlns:wps="http://schemas.microsoft.com/office/word/2010/wordprocessingShape" mc:Ignorable="w14 w15 w16se w16cid w16 w16cex w16sdtdh wp14">
+<w:document xmlns:wpc="http://schemas.microsoft.com/office/word/2010/wordprocessingCanvas" xmlns:cx="http://schemas.microsoft.com/office/drawing/2014/chartex" xmlns:cx1="http://schemas.microsoft.com/office/drawing/2015/9/8/chartex" xmlns:mc="http://schemas.openxmlformats.org/markup-compatibility/2006" xmlns:o="urn:schemas-microsoft-com:office:office" xmlns:r="http://schemas.openxmlformats.org/officeDocument/2006/relationships" xmlns:m="http://schemas.openxmlformats.org/officeDocument/2006/math" xmlns:v="urn:schemas-microsoft-com:vml" xmlns:wp14="http://schemas.microsoft.com/office/word/2010/wordprocessingDrawing" xmlns:wp="http://schemas.openxmlformats.org/drawingml/2006/wordprocessingDrawing" xmlns:w10="urn:schemas-microsoft-com:office:word" xmlns:w="http://schemas.openxmlformats.org/wordprocessingml/2006/main" xmlns:w14="http://schemas.microsoft.com/office/word/2010/wordml" xmlns:w15="http://schemas.microsoft.com/office/word/2012/wordml" xmlns:w16se="http://schemas.microsoft.com/office/word/2015/wordml/symex" xmlns:wpg="http://schemas.microsoft.com/office/word/2010/wordprocessingGroup" xmlns:wpi="http://schemas.microsoft.com/office/word/2010/wordprocessingInk" xmlns:wne="http://schemas.microsoft.com/office/word/2006/wordml" xmlns:wps="http://schemas.microsoft.com/office/word/2010/wordprocessingShape" mc:Ignorable="w14 w15 w16se wp14">
   <w:body>
     <w:tbl>
       <w:tblPr>
@@ -158,11 +158,7 @@
               </w:rPr>
             </w:pPr>
             <w:r>
-              <w:t>Semaine n</w:t>
-            </w:r>
-            <w:proofErr w:type="gramStart"/>
-            <w:r>
-              <w:t xml:space="preserve">° </w:t>
+              <w:t xml:space="preserve">Semaine n° </w:t>
             </w:r>
             <w:r>
               <w:rPr>
@@ -188,7 +184,6 @@
               </w:rPr>
               <w:t>3</w:t>
             </w:r>
-            <w:proofErr w:type="gramEnd"/>
           </w:p>
         </w:tc>
         <w:tc>
@@ -218,13 +213,8 @@
               </w:rPr>
             </w:pPr>
             <w:r>
-              <w:t xml:space="preserve">Lundi au </w:t>
-            </w:r>
-            <w:proofErr w:type="gramStart"/>
-            <w:r>
-              <w:t>Vendredi</w:t>
-            </w:r>
-            <w:proofErr w:type="gramEnd"/>
+              <w:t>Lundi au Vendredi</w:t>
+            </w:r>
             <w:r>
               <w:rPr>
                 <w:b/>
@@ -313,7 +303,6 @@
               </w:rPr>
               <w:t xml:space="preserve"> </w:t>
             </w:r>
-            <w:proofErr w:type="gramStart"/>
             <w:r>
               <w:rPr>
                 <w:rFonts w:ascii="Arial Unicode MS" w:eastAsia="Arial Unicode MS" w:hAnsi="Arial Unicode MS" w:cs="Arial Unicode MS"/>
@@ -350,7 +339,6 @@
               </w:rPr>
               <w:t>0</w:t>
             </w:r>
-            <w:proofErr w:type="gramEnd"/>
             <w:r>
               <w:rPr>
                 <w:i/>
@@ -1205,6 +1193,19 @@
               </w:rPr>
               <w:t xml:space="preserve"> </w:t>
             </w:r>
+            <w:r>
+              <w:t xml:space="preserve"> </w:t>
+            </w:r>
+            <w:r>
+              <w:rPr>
+                <w:rFonts w:ascii="Trebuchet MS" w:hAnsi="Trebuchet MS"/>
+                <w:color w:val="000000"/>
+                <w:sz w:val="22"/>
+                <w:shd w:val="clear" w:color="auto" w:fill="FFFFFF"/>
+                <w:lang w:val="fr-FR"/>
+              </w:rPr>
+              <w:t>Design and Implementation of a REST Web service to register patient and schedule consultations in a hospital</w:t>
+            </w:r>
           </w:p>
         </w:tc>
       </w:tr>
@@ -1304,7 +1305,16 @@
                 <w:b/>
                 <w:bCs/>
               </w:rPr>
-              <w:t xml:space="preserve">Date de rédaction : </w:t>
+              <w:t>Date</w:t>
+            </w:r>
+            <w:bookmarkStart w:id="0" w:name="_GoBack"/>
+            <w:bookmarkEnd w:id="0"/>
+            <w:r>
+              <w:rPr>
+                <w:b/>
+                <w:bCs/>
+              </w:rPr>
+              <w:t xml:space="preserve"> de rédaction : </w:t>
             </w:r>
             <w:r>
               <w:rPr>
@@ -1388,21 +1398,12 @@
                 <w:iCs/>
               </w:rPr>
             </w:pPr>
-            <w:proofErr w:type="spellStart"/>
             <w:r>
               <w:rPr>
                 <w:i/>
                 <w:iCs/>
               </w:rPr>
-              <w:t>Etabl</w:t>
-            </w:r>
-            <w:proofErr w:type="spellEnd"/>
-            <w:r>
-              <w:rPr>
-                <w:i/>
-                <w:iCs/>
-              </w:rPr>
-              <w:t>. Accueil</w:t>
+              <w:t>Etabl. Accueil</w:t>
             </w:r>
           </w:p>
         </w:tc>
@@ -1428,15 +1429,7 @@
               <w:spacing w:after="0" w:line="240" w:lineRule="auto"/>
             </w:pPr>
             <w:r>
-              <w:t>Encadrant externe</w:t>
-            </w:r>
-            <w:proofErr w:type="gramStart"/>
-            <w:r>
-              <w:t xml:space="preserve"> ….</w:t>
-            </w:r>
-            <w:proofErr w:type="gramEnd"/>
-            <w:r>
-              <w:t>.</w:t>
+              <w:t>Encadrant externe …..</w:t>
             </w:r>
           </w:p>
         </w:tc>
@@ -1489,19 +1482,11 @@
                 <w:rStyle w:val="Hyperlink0"/>
               </w:rPr>
             </w:pPr>
-            <w:proofErr w:type="gramStart"/>
             <w:r>
               <w:rPr>
                 <w:rFonts w:eastAsia="Arial Unicode MS" w:cs="Arial Unicode MS"/>
               </w:rPr>
-              <w:t>Email</w:t>
-            </w:r>
-            <w:proofErr w:type="gramEnd"/>
-            <w:r>
-              <w:rPr>
-                <w:rFonts w:eastAsia="Arial Unicode MS" w:cs="Arial Unicode MS"/>
-              </w:rPr>
-              <w:t> :</w:t>
+              <w:t>Email :</w:t>
             </w:r>
             <w:r>
               <w:rPr>
@@ -1598,13 +1583,8 @@
               <w:spacing w:after="0" w:line="240" w:lineRule="auto"/>
             </w:pPr>
             <w:r>
-              <w:t xml:space="preserve">Encadrant Interne : Hassan </w:t>
-            </w:r>
-            <w:proofErr w:type="spellStart"/>
-            <w:r>
-              <w:t>Badir</w:t>
-            </w:r>
-            <w:proofErr w:type="spellEnd"/>
+              <w:t>Encadrant Interne : Hassan Badir</w:t>
+            </w:r>
           </w:p>
         </w:tc>
         <w:tc>
@@ -1657,13 +1637,8 @@
                 <w:rStyle w:val="Hyperlink1"/>
               </w:rPr>
             </w:pPr>
-            <w:proofErr w:type="gramStart"/>
-            <w:r>
-              <w:t>Email</w:t>
-            </w:r>
-            <w:proofErr w:type="gramEnd"/>
-            <w:r>
-              <w:t xml:space="preserve"> : </w:t>
+            <w:r>
+              <w:t xml:space="preserve">Email : </w:t>
             </w:r>
             <w:r>
               <w:rPr>
@@ -1811,6 +1786,16 @@
                 <w:lang w:val="fr-FR"/>
               </w:rPr>
             </w:pPr>
+            <w:r>
+              <w:rPr>
+                <w:color w:val="000000"/>
+                <w:sz w:val="22"/>
+                <w:szCs w:val="22"/>
+                <w:u w:color="000000"/>
+                <w:lang w:val="fr-FR"/>
+              </w:rPr>
+              <w:t>Reception dasboard</w:t>
+            </w:r>
           </w:p>
         </w:tc>
       </w:tr>
@@ -1883,6 +1868,16 @@
                 <w:lang w:val="fr-FR"/>
               </w:rPr>
             </w:pPr>
+            <w:r>
+              <w:rPr>
+                <w:color w:val="000000"/>
+                <w:sz w:val="22"/>
+                <w:szCs w:val="22"/>
+                <w:u w:color="000000"/>
+                <w:lang w:val="fr-FR"/>
+              </w:rPr>
+              <w:t>Reception dasboard</w:t>
+            </w:r>
           </w:p>
         </w:tc>
       </w:tr>
@@ -1955,6 +1950,16 @@
                 <w:lang w:val="fr-FR"/>
               </w:rPr>
             </w:pPr>
+            <w:r>
+              <w:rPr>
+                <w:color w:val="000000"/>
+                <w:sz w:val="22"/>
+                <w:szCs w:val="22"/>
+                <w:u w:color="000000"/>
+                <w:lang w:val="fr-FR"/>
+              </w:rPr>
+              <w:t>Reception dasboard</w:t>
+            </w:r>
           </w:p>
         </w:tc>
       </w:tr>
@@ -2027,6 +2032,16 @@
                 <w:lang w:val="fr-FR"/>
               </w:rPr>
             </w:pPr>
+            <w:r>
+              <w:rPr>
+                <w:color w:val="000000"/>
+                <w:sz w:val="22"/>
+                <w:szCs w:val="22"/>
+                <w:u w:color="000000"/>
+                <w:lang w:val="fr-FR"/>
+              </w:rPr>
+              <w:t>Reception dasboard</w:t>
+            </w:r>
           </w:p>
         </w:tc>
       </w:tr>
@@ -2106,6 +2121,16 @@
                 <w:lang w:val="fr-FR"/>
               </w:rPr>
             </w:pPr>
+            <w:r>
+              <w:rPr>
+                <w:color w:val="000000"/>
+                <w:sz w:val="22"/>
+                <w:szCs w:val="22"/>
+                <w:u w:color="000000"/>
+                <w:lang w:val="fr-FR"/>
+              </w:rPr>
+              <w:t>Reception dasboard</w:t>
+            </w:r>
           </w:p>
         </w:tc>
       </w:tr>
@@ -2137,7 +2162,6 @@
                 <w:bCs/>
               </w:rPr>
             </w:pPr>
-            <w:proofErr w:type="gramStart"/>
             <w:r>
               <w:rPr>
                 <w:b/>
@@ -2150,22 +2174,7 @@
                 <w:b/>
                 <w:bCs/>
               </w:rPr>
-              <w:t xml:space="preserve"> </w:t>
-            </w:r>
-            <w:r>
-              <w:rPr>
-                <w:b/>
-                <w:bCs/>
-              </w:rPr>
-              <w:t>27</w:t>
-            </w:r>
-            <w:proofErr w:type="gramEnd"/>
-            <w:r>
-              <w:rPr>
-                <w:b/>
-                <w:bCs/>
-              </w:rPr>
-              <w:t>/03</w:t>
+              <w:t xml:space="preserve"> 27/03</w:t>
             </w:r>
           </w:p>
         </w:tc>
@@ -2194,6 +2203,16 @@
                 <w:lang w:val="fr-FR"/>
               </w:rPr>
             </w:pPr>
+            <w:r>
+              <w:rPr>
+                <w:color w:val="000000"/>
+                <w:sz w:val="22"/>
+                <w:szCs w:val="22"/>
+                <w:u w:color="000000"/>
+                <w:lang w:val="fr-FR"/>
+              </w:rPr>
+              <w:t>Reception dasboard</w:t>
+            </w:r>
           </w:p>
         </w:tc>
       </w:tr>
@@ -2533,7 +2552,7 @@
 </file>
 
 <file path=word/endnotes.xml><?xml version="1.0" encoding="utf-8"?>
-<w:endnotes xmlns:wpc="http://schemas.microsoft.com/office/word/2010/wordprocessingCanvas" xmlns:cx="http://schemas.microsoft.com/office/drawing/2014/chartex" xmlns:cx1="http://schemas.microsoft.com/office/drawing/2015/9/8/chartex" xmlns:cx2="http://schemas.microsoft.com/office/drawing/2015/10/21/chartex" xmlns:cx3="http://schemas.microsoft.com/office/drawing/2016/5/9/chartex" xmlns:cx4="http://schemas.microsoft.com/office/drawing/2016/5/10/chartex" xmlns:cx5="http://schemas.microsoft.com/office/drawing/2016/5/11/chartex" xmlns:cx6="http://schemas.microsoft.com/office/drawing/2016/5/12/chartex" xmlns:cx7="http://schemas.microsoft.com/office/drawing/2016/5/13/chartex" xmlns:cx8="http://schemas.microsoft.com/office/drawing/2016/5/14/chartex" xmlns:mc="http://schemas.openxmlformats.org/markup-compatibility/2006" xmlns:aink="http://schemas.microsoft.com/office/drawing/2016/ink" xmlns:am3d="http://schemas.microsoft.com/office/drawing/2017/model3d" xmlns:o="urn:schemas-microsoft-com:office:office" xmlns:oel="http://schemas.microsoft.com/office/2019/extlst" xmlns:r="http://schemas.openxmlformats.org/officeDocument/2006/relationships" xmlns:m="http://schemas.openxmlformats.org/officeDocument/2006/math" xmlns:v="urn:schemas-microsoft-com:vml" xmlns:wp14="http://schemas.microsoft.com/office/word/2010/wordprocessingDrawing" xmlns:wp="http://schemas.openxmlformats.org/drawingml/2006/wordprocessingDrawing" xmlns:w10="urn:schemas-microsoft-com:office:word" xmlns:w="http://schemas.openxmlformats.org/wordprocessingml/2006/main" xmlns:w14="http://schemas.microsoft.com/office/word/2010/wordml" xmlns:w15="http://schemas.microsoft.com/office/word/2012/wordml" xmlns:w16cex="http://schemas.microsoft.com/office/word/2018/wordml/cex" xmlns:w16cid="http://schemas.microsoft.com/office/word/2016/wordml/cid" xmlns:w16="http://schemas.microsoft.com/office/word/2018/wordml" xmlns:w16sdtdh="http://schemas.microsoft.com/office/word/2020/wordml/sdtdatahash" xmlns:w16se="http://schemas.microsoft.com/office/word/2015/wordml/symex" xmlns:wpg="http://schemas.microsoft.com/office/word/2010/wordprocessingGroup" xmlns:wpi="http://schemas.microsoft.com/office/word/2010/wordprocessingInk" xmlns:wne="http://schemas.microsoft.com/office/word/2006/wordml" xmlns:wps="http://schemas.microsoft.com/office/word/2010/wordprocessingShape" mc:Ignorable="w14 w15 w16se w16cid w16 w16cex w16sdtdh wp14">
+<w:endnotes xmlns:wpc="http://schemas.microsoft.com/office/word/2010/wordprocessingCanvas" xmlns:cx="http://schemas.microsoft.com/office/drawing/2014/chartex" xmlns:cx1="http://schemas.microsoft.com/office/drawing/2015/9/8/chartex" xmlns:mc="http://schemas.openxmlformats.org/markup-compatibility/2006" xmlns:o="urn:schemas-microsoft-com:office:office" xmlns:r="http://schemas.openxmlformats.org/officeDocument/2006/relationships" xmlns:m="http://schemas.openxmlformats.org/officeDocument/2006/math" xmlns:v="urn:schemas-microsoft-com:vml" xmlns:wp14="http://schemas.microsoft.com/office/word/2010/wordprocessingDrawing" xmlns:wp="http://schemas.openxmlformats.org/drawingml/2006/wordprocessingDrawing" xmlns:w10="urn:schemas-microsoft-com:office:word" xmlns:w="http://schemas.openxmlformats.org/wordprocessingml/2006/main" xmlns:w14="http://schemas.microsoft.com/office/word/2010/wordml" xmlns:w15="http://schemas.microsoft.com/office/word/2012/wordml" xmlns:w16se="http://schemas.microsoft.com/office/word/2015/wordml/symex" xmlns:wpg="http://schemas.microsoft.com/office/word/2010/wordprocessingGroup" xmlns:wpi="http://schemas.microsoft.com/office/word/2010/wordprocessingInk" xmlns:wne="http://schemas.microsoft.com/office/word/2006/wordml" xmlns:wps="http://schemas.microsoft.com/office/word/2010/wordprocessingShape" mc:Ignorable="w14 w15 w16se wp14">
   <w:endnote w:type="separator" w:id="-1">
     <w:p>
       <w:r>
@@ -2552,7 +2571,7 @@
 </file>
 
 <file path=word/footnotes.xml><?xml version="1.0" encoding="utf-8"?>
-<w:footnotes xmlns:wpc="http://schemas.microsoft.com/office/word/2010/wordprocessingCanvas" xmlns:cx="http://schemas.microsoft.com/office/drawing/2014/chartex" xmlns:cx1="http://schemas.microsoft.com/office/drawing/2015/9/8/chartex" xmlns:cx2="http://schemas.microsoft.com/office/drawing/2015/10/21/chartex" xmlns:cx3="http://schemas.microsoft.com/office/drawing/2016/5/9/chartex" xmlns:cx4="http://schemas.microsoft.com/office/drawing/2016/5/10/chartex" xmlns:cx5="http://schemas.microsoft.com/office/drawing/2016/5/11/chartex" xmlns:cx6="http://schemas.microsoft.com/office/drawing/2016/5/12/chartex" xmlns:cx7="http://schemas.microsoft.com/office/drawing/2016/5/13/chartex" xmlns:cx8="http://schemas.microsoft.com/office/drawing/2016/5/14/chartex" xmlns:mc="http://schemas.openxmlformats.org/markup-compatibility/2006" xmlns:aink="http://schemas.microsoft.com/office/drawing/2016/ink" xmlns:am3d="http://schemas.microsoft.com/office/drawing/2017/model3d" xmlns:o="urn:schemas-microsoft-com:office:office" xmlns:oel="http://schemas.microsoft.com/office/2019/extlst" xmlns:r="http://schemas.openxmlformats.org/officeDocument/2006/relationships" xmlns:m="http://schemas.openxmlformats.org/officeDocument/2006/math" xmlns:v="urn:schemas-microsoft-com:vml" xmlns:wp14="http://schemas.microsoft.com/office/word/2010/wordprocessingDrawing" xmlns:wp="http://schemas.openxmlformats.org/drawingml/2006/wordprocessingDrawing" xmlns:w10="urn:schemas-microsoft-com:office:word" xmlns:w="http://schemas.openxmlformats.org/wordprocessingml/2006/main" xmlns:w14="http://schemas.microsoft.com/office/word/2010/wordml" xmlns:w15="http://schemas.microsoft.com/office/word/2012/wordml" xmlns:w16cex="http://schemas.microsoft.com/office/word/2018/wordml/cex" xmlns:w16cid="http://schemas.microsoft.com/office/word/2016/wordml/cid" xmlns:w16="http://schemas.microsoft.com/office/word/2018/wordml" xmlns:w16sdtdh="http://schemas.microsoft.com/office/word/2020/wordml/sdtdatahash" xmlns:w16se="http://schemas.microsoft.com/office/word/2015/wordml/symex" xmlns:wpg="http://schemas.microsoft.com/office/word/2010/wordprocessingGroup" xmlns:wpi="http://schemas.microsoft.com/office/word/2010/wordprocessingInk" xmlns:wne="http://schemas.microsoft.com/office/word/2006/wordml" xmlns:wps="http://schemas.microsoft.com/office/word/2010/wordprocessingShape" mc:Ignorable="w14 w15 w16se w16cid w16 w16cex w16sdtdh wp14">
+<w:footnotes xmlns:wpc="http://schemas.microsoft.com/office/word/2010/wordprocessingCanvas" xmlns:cx="http://schemas.microsoft.com/office/drawing/2014/chartex" xmlns:cx1="http://schemas.microsoft.com/office/drawing/2015/9/8/chartex" xmlns:mc="http://schemas.openxmlformats.org/markup-compatibility/2006" xmlns:o="urn:schemas-microsoft-com:office:office" xmlns:r="http://schemas.openxmlformats.org/officeDocument/2006/relationships" xmlns:m="http://schemas.openxmlformats.org/officeDocument/2006/math" xmlns:v="urn:schemas-microsoft-com:vml" xmlns:wp14="http://schemas.microsoft.com/office/word/2010/wordprocessingDrawing" xmlns:wp="http://schemas.openxmlformats.org/drawingml/2006/wordprocessingDrawing" xmlns:w10="urn:schemas-microsoft-com:office:word" xmlns:w="http://schemas.openxmlformats.org/wordprocessingml/2006/main" xmlns:w14="http://schemas.microsoft.com/office/word/2010/wordml" xmlns:w15="http://schemas.microsoft.com/office/word/2012/wordml" xmlns:w16se="http://schemas.microsoft.com/office/word/2015/wordml/symex" xmlns:wpg="http://schemas.microsoft.com/office/word/2010/wordprocessingGroup" xmlns:wpi="http://schemas.microsoft.com/office/word/2010/wordprocessingInk" xmlns:wne="http://schemas.microsoft.com/office/word/2006/wordml" xmlns:wps="http://schemas.microsoft.com/office/word/2010/wordprocessingShape" mc:Ignorable="w14 w15 w16se wp14">
   <w:footnote w:type="separator" w:id="-1">
     <w:p>
       <w:r>
@@ -2571,14 +2590,15 @@
 </file>
 
 <file path=word/header1.xml><?xml version="1.0" encoding="utf-8"?>
-<w:hdr xmlns:wpc="http://schemas.microsoft.com/office/word/2010/wordprocessingCanvas" xmlns:cx="http://schemas.microsoft.com/office/drawing/2014/chartex" xmlns:cx1="http://schemas.microsoft.com/office/drawing/2015/9/8/chartex" xmlns:cx2="http://schemas.microsoft.com/office/drawing/2015/10/21/chartex" xmlns:cx3="http://schemas.microsoft.com/office/drawing/2016/5/9/chartex" xmlns:cx4="http://schemas.microsoft.com/office/drawing/2016/5/10/chartex" xmlns:cx5="http://schemas.microsoft.com/office/drawing/2016/5/11/chartex" xmlns:cx6="http://schemas.microsoft.com/office/drawing/2016/5/12/chartex" xmlns:cx7="http://schemas.microsoft.com/office/drawing/2016/5/13/chartex" xmlns:cx8="http://schemas.microsoft.com/office/drawing/2016/5/14/chartex" xmlns:mc="http://schemas.openxmlformats.org/markup-compatibility/2006" xmlns:aink="http://schemas.microsoft.com/office/drawing/2016/ink" xmlns:am3d="http://schemas.microsoft.com/office/drawing/2017/model3d" xmlns:o="urn:schemas-microsoft-com:office:office" xmlns:oel="http://schemas.microsoft.com/office/2019/extlst" xmlns:r="http://schemas.openxmlformats.org/officeDocument/2006/relationships" xmlns:m="http://schemas.openxmlformats.org/officeDocument/2006/math" xmlns:v="urn:schemas-microsoft-com:vml" xmlns:wp14="http://schemas.microsoft.com/office/word/2010/wordprocessingDrawing" xmlns:wp="http://schemas.openxmlformats.org/drawingml/2006/wordprocessingDrawing" xmlns:w10="urn:schemas-microsoft-com:office:word" xmlns:w="http://schemas.openxmlformats.org/wordprocessingml/2006/main" xmlns:w14="http://schemas.microsoft.com/office/word/2010/wordml" xmlns:w15="http://schemas.microsoft.com/office/word/2012/wordml" xmlns:w16cex="http://schemas.microsoft.com/office/word/2018/wordml/cex" xmlns:w16cid="http://schemas.microsoft.com/office/word/2016/wordml/cid" xmlns:w16="http://schemas.microsoft.com/office/word/2018/wordml" xmlns:w16sdtdh="http://schemas.microsoft.com/office/word/2020/wordml/sdtdatahash" xmlns:w16se="http://schemas.microsoft.com/office/word/2015/wordml/symex" xmlns:wpg="http://schemas.microsoft.com/office/word/2010/wordprocessingGroup" xmlns:wpi="http://schemas.microsoft.com/office/word/2010/wordprocessingInk" xmlns:wne="http://schemas.microsoft.com/office/word/2006/wordml" xmlns:wps="http://schemas.microsoft.com/office/word/2010/wordprocessingShape" mc:Ignorable="w14 w15 w16se w16cid w16 w16cex w16sdtdh wp14">
+<w:hdr xmlns:wpc="http://schemas.microsoft.com/office/word/2010/wordprocessingCanvas" xmlns:cx="http://schemas.microsoft.com/office/drawing/2014/chartex" xmlns:cx1="http://schemas.microsoft.com/office/drawing/2015/9/8/chartex" xmlns:mc="http://schemas.openxmlformats.org/markup-compatibility/2006" xmlns:o="urn:schemas-microsoft-com:office:office" xmlns:r="http://schemas.openxmlformats.org/officeDocument/2006/relationships" xmlns:m="http://schemas.openxmlformats.org/officeDocument/2006/math" xmlns:v="urn:schemas-microsoft-com:vml" xmlns:wp14="http://schemas.microsoft.com/office/word/2010/wordprocessingDrawing" xmlns:wp="http://schemas.openxmlformats.org/drawingml/2006/wordprocessingDrawing" xmlns:w10="urn:schemas-microsoft-com:office:word" xmlns:w="http://schemas.openxmlformats.org/wordprocessingml/2006/main" xmlns:w14="http://schemas.microsoft.com/office/word/2010/wordml" xmlns:w15="http://schemas.microsoft.com/office/word/2012/wordml" xmlns:w16se="http://schemas.microsoft.com/office/word/2015/wordml/symex" xmlns:wpg="http://schemas.microsoft.com/office/word/2010/wordprocessingGroup" xmlns:wpi="http://schemas.microsoft.com/office/word/2010/wordprocessingInk" xmlns:wne="http://schemas.microsoft.com/office/word/2006/wordml" xmlns:wps="http://schemas.microsoft.com/office/word/2010/wordprocessingShape" mc:Ignorable="w14 w15 w16se wp14">
   <w:p>
     <w:pPr>
-      <w:pStyle w:val="En-tte"/>
+      <w:pStyle w:val="Header"/>
     </w:pPr>
     <w:r>
       <w:rPr>
         <w:noProof/>
+        <w:lang w:val="fr-FR" w:eastAsia="fr-FR"/>
       </w:rPr>
       <mc:AlternateContent>
         <mc:Choice Requires="wps">
@@ -2657,7 +2677,7 @@
             </wp:anchor>
           </w:drawing>
         </mc:Choice>
-        <mc:Fallback>
+        <mc:Fallback xmlns:w16sdtdh="http://schemas.microsoft.com/office/word/2020/wordml/sdtdatahash" xmlns:w16="http://schemas.microsoft.com/office/word/2018/wordml" xmlns:w16cid="http://schemas.microsoft.com/office/word/2016/wordml/cid" xmlns:w16cex="http://schemas.microsoft.com/office/word/2018/wordml/cex" xmlns:oel="http://schemas.microsoft.com/office/2019/extlst" xmlns:am3d="http://schemas.microsoft.com/office/drawing/2017/model3d" xmlns:aink="http://schemas.microsoft.com/office/drawing/2016/ink" xmlns:cx8="http://schemas.microsoft.com/office/drawing/2016/5/14/chartex" xmlns:cx7="http://schemas.microsoft.com/office/drawing/2016/5/13/chartex" xmlns:cx6="http://schemas.microsoft.com/office/drawing/2016/5/12/chartex" xmlns:cx5="http://schemas.microsoft.com/office/drawing/2016/5/11/chartex" xmlns:cx4="http://schemas.microsoft.com/office/drawing/2016/5/10/chartex" xmlns:cx3="http://schemas.microsoft.com/office/drawing/2016/5/9/chartex" xmlns:cx2="http://schemas.microsoft.com/office/drawing/2015/10/21/chartex">
           <w:pict>
             <v:rect w14:anchorId="5DDE8716" id="Rectangle 1" o:spid="_x0000_s1026" style="position:absolute;margin-left:-69.5pt;margin-top:-33.75pt;width:592pt;height:104.35pt;z-index:251659264;visibility:visible;mso-wrap-style:square;mso-height-percent:0;mso-wrap-distance-left:9pt;mso-wrap-distance-top:0;mso-wrap-distance-right:9pt;mso-wrap-distance-bottom:0;mso-position-horizontal:absolute;mso-position-horizontal-relative:text;mso-position-vertical:absolute;mso-position-vertical-relative:text;mso-height-percent:0;mso-height-relative:margin;v-text-anchor:middle" o:gfxdata="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" strokecolor="#4f81bd [3204]" strokeweight="2pt">
               <v:fill r:id="rId2" o:title="" recolor="t" rotate="t" type="frame"/>
@@ -2670,13 +2690,8 @@
       </mc:AlternateContent>
     </w:r>
     <w:r>
-      <w:t xml:space="preserve">Document </w:t>
+      <w:t>Document Hebdomadaire</w:t>
     </w:r>
-    <w:proofErr w:type="spellStart"/>
-    <w:r>
-      <w:t>Hebdomadaire</w:t>
-    </w:r>
-    <w:proofErr w:type="spellEnd"/>
     <w:r>
       <w:tab/>
       <w:t xml:space="preserve">                                          @Hassan BADIR 20</w:t>
@@ -2692,7 +2707,7 @@
 </file>
 
 <file path=word/styles.xml><?xml version="1.0" encoding="utf-8"?>
-<w:styles xmlns:mc="http://schemas.openxmlformats.org/markup-compatibility/2006" xmlns:r="http://schemas.openxmlformats.org/officeDocument/2006/relationships" xmlns:w="http://schemas.openxmlformats.org/wordprocessingml/2006/main" xmlns:w14="http://schemas.microsoft.com/office/word/2010/wordml" xmlns:w15="http://schemas.microsoft.com/office/word/2012/wordml" xmlns:w16cex="http://schemas.microsoft.com/office/word/2018/wordml/cex" xmlns:w16cid="http://schemas.microsoft.com/office/word/2016/wordml/cid" xmlns:w16="http://schemas.microsoft.com/office/word/2018/wordml" xmlns:w16sdtdh="http://schemas.microsoft.com/office/word/2020/wordml/sdtdatahash" xmlns:w16se="http://schemas.microsoft.com/office/word/2015/wordml/symex" mc:Ignorable="w14 w15 w16se w16cid w16 w16cex w16sdtdh">
+<w:styles xmlns:mc="http://schemas.openxmlformats.org/markup-compatibility/2006" xmlns:r="http://schemas.openxmlformats.org/officeDocument/2006/relationships" xmlns:w="http://schemas.openxmlformats.org/wordprocessingml/2006/main" xmlns:w14="http://schemas.microsoft.com/office/word/2010/wordml" xmlns:w15="http://schemas.microsoft.com/office/word/2012/wordml" xmlns:w16se="http://schemas.microsoft.com/office/word/2015/wordml/symex" mc:Ignorable="w14 w15 w16se">
   <w:docDefaults>
     <w:rPrDefault>
       <w:rPr>
@@ -2702,7 +2717,7 @@
     </w:rPrDefault>
     <w:pPrDefault/>
   </w:docDefaults>
-  <w:latentStyles w:defLockedState="0" w:defUIPriority="99" w:defSemiHidden="0" w:defUnhideWhenUsed="0" w:defQFormat="0" w:count="376">
+  <w:latentStyles w:defLockedState="0" w:defUIPriority="99" w:defSemiHidden="0" w:defUnhideWhenUsed="0" w:defQFormat="0" w:count="371">
     <w:lsdException w:name="Normal" w:uiPriority="0" w:qFormat="1"/>
     <w:lsdException w:name="heading 1" w:uiPriority="9" w:qFormat="1"/>
     <w:lsdException w:name="heading 2" w:semiHidden="1" w:uiPriority="9" w:unhideWhenUsed="1" w:qFormat="1"/>
@@ -3074,11 +3089,6 @@
     <w:lsdException w:name="List Table 5 Dark Accent 6" w:uiPriority="50"/>
     <w:lsdException w:name="List Table 6 Colorful Accent 6" w:uiPriority="51"/>
     <w:lsdException w:name="List Table 7 Colorful Accent 6" w:uiPriority="52"/>
-    <w:lsdException w:name="Mention" w:semiHidden="1" w:unhideWhenUsed="1"/>
-    <w:lsdException w:name="Smart Hyperlink" w:semiHidden="1" w:unhideWhenUsed="1"/>
-    <w:lsdException w:name="Hashtag" w:semiHidden="1" w:unhideWhenUsed="1"/>
-    <w:lsdException w:name="Unresolved Mention" w:semiHidden="1" w:unhideWhenUsed="1"/>
-    <w:lsdException w:name="Smart Link" w:semiHidden="1" w:unhideWhenUsed="1"/>
   </w:latentStyles>
   <w:style w:type="paragraph" w:default="1" w:styleId="Normal">
     <w:name w:val="Normal"/>
@@ -3099,13 +3109,13 @@
       <w:lang w:val="en-US" w:eastAsia="en-US"/>
     </w:rPr>
   </w:style>
-  <w:style w:type="character" w:default="1" w:styleId="Policepardfaut">
+  <w:style w:type="character" w:default="1" w:styleId="DefaultParagraphFont">
     <w:name w:val="Default Paragraph Font"/>
     <w:uiPriority w:val="1"/>
     <w:semiHidden/>
     <w:unhideWhenUsed/>
   </w:style>
-  <w:style w:type="table" w:default="1" w:styleId="TableauNormal">
+  <w:style w:type="table" w:default="1" w:styleId="TableNormal">
     <w:name w:val="Normal Table"/>
     <w:uiPriority w:val="99"/>
     <w:semiHidden/>
@@ -3120,7 +3130,7 @@
       </w:tblCellMar>
     </w:tblPr>
   </w:style>
-  <w:style w:type="numbering" w:default="1" w:styleId="Aucuneliste">
+  <w:style w:type="numbering" w:default="1" w:styleId="NoList">
     <w:name w:val="No List"/>
     <w:uiPriority w:val="99"/>
     <w:semiHidden/>
@@ -3186,14 +3196,14 @@
       <w:spacing w:after="140" w:line="288" w:lineRule="auto"/>
     </w:pPr>
   </w:style>
-  <w:style w:type="paragraph" w:styleId="Liste">
+  <w:style w:type="paragraph" w:styleId="List">
     <w:name w:val="List"/>
     <w:basedOn w:val="TextBody"/>
     <w:rPr>
       <w:rFonts w:cs="FreeSans"/>
     </w:rPr>
   </w:style>
-  <w:style w:type="paragraph" w:styleId="Lgende">
+  <w:style w:type="paragraph" w:styleId="Caption">
     <w:name w:val="caption"/>
     <w:basedOn w:val="Normal"/>
     <w:pPr>
@@ -3216,7 +3226,7 @@
       <w:rFonts w:cs="FreeSans"/>
     </w:rPr>
   </w:style>
-  <w:style w:type="paragraph" w:styleId="En-tte">
+  <w:style w:type="paragraph" w:styleId="Header">
     <w:name w:val="header"/>
     <w:basedOn w:val="Normal"/>
     <w:pPr>
@@ -3274,7 +3284,7 @@
       <w:u w:color="000000"/>
     </w:rPr>
   </w:style>
-  <w:style w:type="paragraph" w:styleId="Pieddepage">
+  <w:style w:type="paragraph" w:styleId="Footer">
     <w:name w:val="footer"/>
     <w:basedOn w:val="Normal"/>
   </w:style>
@@ -3298,7 +3308,7 @@
       </w:tblCellMar>
     </w:tblPr>
   </w:style>
-  <w:style w:type="paragraph" w:styleId="Paragraphedeliste">
+  <w:style w:type="paragraph" w:styleId="ListParagraph">
     <w:name w:val="List Paragraph"/>
     <w:basedOn w:val="Normal"/>
     <w:uiPriority w:val="34"/>

</xml_diff>